<commit_message>
First version of local random forest model
</commit_message>
<xml_diff>
--- a/Logs/National_Model_Developement_Notes_0426.docx
+++ b/Logs/National_Model_Developement_Notes_0426.docx
@@ -18,7 +18,23 @@
         <w:t>Finish the first benchmark model with a single random forest model</w:t>
       </w:r>
       <w:r>
-        <w:t>. It needs at least 50GB memory and takes about 6 hours to fit (150 Trees, 12 Mtry, Extratree split rule). Overall, the model looks good, the relative importance is shown below:</w:t>
+        <w:t xml:space="preserve">. It needs at least 50GB memory and takes about 6 hours to fit (150 Trees, 12 </w:t>
+      </w:r>
+      <w:proofErr w:type="spellStart"/>
+      <w:r>
+        <w:t>Mtry</w:t>
+      </w:r>
+      <w:proofErr w:type="spellEnd"/>
+      <w:r>
+        <w:t xml:space="preserve">, </w:t>
+      </w:r>
+      <w:proofErr w:type="spellStart"/>
+      <w:r>
+        <w:t>Extratree</w:t>
+      </w:r>
+      <w:proofErr w:type="spellEnd"/>
+      <w:r>
+        <w:t xml:space="preserve"> split rule). Overall, the model looks good, the relative importance is shown below:</w:t>
       </w:r>
     </w:p>
     <w:p>
@@ -30,7 +46,7 @@
           <w:noProof/>
         </w:rPr>
         <w:drawing>
-          <wp:inline distT="0" distB="0" distL="0" distR="0" wp14:anchorId="624F4C5B" wp14:editId="5BEADE78">
+          <wp:inline distT="0" distB="0" distL="0" distR="0" wp14:anchorId="624F4C5B" wp14:editId="757B3F19">
             <wp:extent cx="4556760" cy="2913211"/>
             <wp:effectExtent l="0" t="0" r="0" b="1905"/>
             <wp:docPr id="1" name="Picture 1" descr="Table&#10;&#10;Description automatically generated with medium confidence"/>
@@ -85,7 +101,7 @@
         <mc:AlternateContent>
           <mc:Choice Requires="wps">
             <w:drawing>
-              <wp:inline distT="0" distB="0" distL="0" distR="0" wp14:anchorId="5ACC23AD" wp14:editId="28D71064">
+              <wp:inline distT="0" distB="0" distL="0" distR="0" wp14:anchorId="5ACC23AD" wp14:editId="14308D28">
                 <wp:extent cx="304800" cy="304800"/>
                 <wp:effectExtent l="0" t="0" r="0" b="0"/>
                 <wp:docPr id="2" name="Rectangle 2"/>
@@ -141,7 +157,7 @@
           </mc:Choice>
           <mc:Fallback>
             <w:pict>
-              <v:rect w14:anchorId="2A5F3AC8" id="Rectangle 2" o:spid="_x0000_s1026" style="width:24pt;height:24pt;visibility:visible;mso-wrap-style:square;mso-left-percent:-10001;mso-top-percent:-10001;mso-position-horizontal:absolute;mso-position-horizontal-relative:char;mso-position-vertical:absolute;mso-position-vertical-relative:line;mso-left-percent:-10001;mso-top-percent:-10001;v-text-anchor:top" o:gfxdata="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" filled="f" stroked="f">
+              <v:rect w14:anchorId="3C8FB9C2" id="Rectangle 2" o:spid="_x0000_s1026" style="width:24pt;height:24pt;visibility:visible;mso-wrap-style:square;mso-left-percent:-10001;mso-top-percent:-10001;mso-position-horizontal:absolute;mso-position-horizontal-relative:char;mso-position-vertical:absolute;mso-position-vertical-relative:line;mso-left-percent:-10001;mso-top-percent:-10001;v-text-anchor:top" o:gfxdata="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" filled="f" stroked="f">
                 <o:lock v:ext="edit" aspectratio="t"/>
                 <w10:anchorlock/>
               </v:rect>
@@ -154,7 +170,7 @@
           <w:noProof/>
         </w:rPr>
         <w:drawing>
-          <wp:inline distT="0" distB="0" distL="0" distR="0" wp14:anchorId="14FB301C" wp14:editId="0F627834">
+          <wp:inline distT="0" distB="0" distL="0" distR="0" wp14:anchorId="14FB301C" wp14:editId="25A400BD">
             <wp:extent cx="2242820" cy="3364230"/>
             <wp:effectExtent l="0" t="0" r="5080" b="7620"/>
             <wp:docPr id="3" name="Picture 3" descr="Table&#10;&#10;Description automatically generated with low confidence"/>
@@ -196,13 +212,37 @@
         <w:t xml:space="preserve">Regarding the </w:t>
       </w:r>
       <w:r>
-        <w:t xml:space="preserve">performance, the overall R2 looks promising. The average of 9-11 is around 0.90 with a RMSE of 0.31. Fair enough. The next step is to see whether </w:t>
+        <w:t xml:space="preserve">performance, the overall R2 looks promising. The average of 9-11 is around 0.90 with </w:t>
+      </w:r>
+      <w:proofErr w:type="gramStart"/>
+      <w:r>
+        <w:t>a RMSE</w:t>
+      </w:r>
+      <w:proofErr w:type="gramEnd"/>
+      <w:r>
+        <w:t xml:space="preserve"> of 0.31. Fair enough. The next step is to see whether </w:t>
       </w:r>
       <w:r>
         <w:t>increasing the number of trees</w:t>
       </w:r>
       <w:r>
-        <w:t xml:space="preserve"> and change mtry can really determine the performance of the model.</w:t>
+        <w:t xml:space="preserve"> and </w:t>
+      </w:r>
+      <w:proofErr w:type="gramStart"/>
+      <w:r>
+        <w:t>change</w:t>
+      </w:r>
+      <w:proofErr w:type="gramEnd"/>
+      <w:r>
+        <w:t xml:space="preserve"> </w:t>
+      </w:r>
+      <w:proofErr w:type="spellStart"/>
+      <w:r>
+        <w:t>mtry</w:t>
+      </w:r>
+      <w:proofErr w:type="spellEnd"/>
+      <w:r>
+        <w:t xml:space="preserve"> can really determine the performance of the model.</w:t>
       </w:r>
     </w:p>
     <w:p>
@@ -215,7 +255,23 @@
     </w:p>
     <w:p>
       <w:r>
-        <w:t>When the ntree is 100 and mtry is 12, the performance is:</w:t>
+        <w:t xml:space="preserve">When the </w:t>
+      </w:r>
+      <w:proofErr w:type="spellStart"/>
+      <w:r>
+        <w:t>ntree</w:t>
+      </w:r>
+      <w:proofErr w:type="spellEnd"/>
+      <w:r>
+        <w:t xml:space="preserve"> is 100 and </w:t>
+      </w:r>
+      <w:proofErr w:type="spellStart"/>
+      <w:r>
+        <w:t>mtry</w:t>
+      </w:r>
+      <w:proofErr w:type="spellEnd"/>
+      <w:r>
+        <w:t xml:space="preserve"> is 12, the performance is:</w:t>
       </w:r>
     </w:p>
     <w:p>
@@ -227,7 +283,7 @@
           <w:noProof/>
         </w:rPr>
         <w:drawing>
-          <wp:inline distT="0" distB="0" distL="0" distR="0" wp14:anchorId="770A2E8F" wp14:editId="36D7F289">
+          <wp:inline distT="0" distB="0" distL="0" distR="0" wp14:anchorId="770A2E8F" wp14:editId="1FBD17E5">
             <wp:extent cx="2489835" cy="428763"/>
             <wp:effectExtent l="0" t="0" r="5715" b="9525"/>
             <wp:docPr id="6" name="Picture 6" descr="Text&#10;&#10;Description automatically generated"/>
@@ -265,7 +321,15 @@
     </w:p>
     <w:p>
       <w:r>
-        <w:t>A little worse than the benchmark model (n=150, mtry=12). The rank of relative importance also changes a bit</w:t>
+        <w:t xml:space="preserve">A little worse than the benchmark model (n=150, </w:t>
+      </w:r>
+      <w:proofErr w:type="spellStart"/>
+      <w:r>
+        <w:t>mtry</w:t>
+      </w:r>
+      <w:proofErr w:type="spellEnd"/>
+      <w:r>
+        <w:t>=12). The rank of relative importance also changes a bit</w:t>
       </w:r>
       <w:r>
         <w:t xml:space="preserve"> to:</w:t>
@@ -280,7 +344,7 @@
           <w:noProof/>
         </w:rPr>
         <w:drawing>
-          <wp:inline distT="0" distB="0" distL="0" distR="0" wp14:anchorId="06B94AB6" wp14:editId="420D1836">
+          <wp:inline distT="0" distB="0" distL="0" distR="0" wp14:anchorId="06B94AB6" wp14:editId="344A7FBD">
             <wp:extent cx="4053840" cy="1768358"/>
             <wp:effectExtent l="0" t="0" r="3810" b="3810"/>
             <wp:docPr id="5" name="Picture 5" descr="Graphical user interface, text&#10;&#10;Description automatically generated"/>
@@ -318,7 +382,23 @@
     </w:p>
     <w:p>
       <w:r>
-        <w:t>When the ntree is 100 and mtry is 8, the performance is:</w:t>
+        <w:t xml:space="preserve">When the </w:t>
+      </w:r>
+      <w:proofErr w:type="spellStart"/>
+      <w:r>
+        <w:t>ntree</w:t>
+      </w:r>
+      <w:proofErr w:type="spellEnd"/>
+      <w:r>
+        <w:t xml:space="preserve"> is 100 and </w:t>
+      </w:r>
+      <w:proofErr w:type="spellStart"/>
+      <w:r>
+        <w:t>mtry</w:t>
+      </w:r>
+      <w:proofErr w:type="spellEnd"/>
+      <w:r>
+        <w:t xml:space="preserve"> is 8, the performance is:</w:t>
       </w:r>
     </w:p>
     <w:p>
@@ -330,7 +410,7 @@
           <w:noProof/>
         </w:rPr>
         <w:drawing>
-          <wp:inline distT="0" distB="0" distL="0" distR="0" wp14:anchorId="2ED84AFD" wp14:editId="1A784334">
+          <wp:inline distT="0" distB="0" distL="0" distR="0" wp14:anchorId="2ED84AFD" wp14:editId="29133D71">
             <wp:extent cx="2453640" cy="446805"/>
             <wp:effectExtent l="0" t="0" r="3810" b="0"/>
             <wp:docPr id="7" name="Picture 7" descr="Text&#10;&#10;Description automatically generated"/>
@@ -373,7 +453,7 @@
           <w:noProof/>
         </w:rPr>
         <w:drawing>
-          <wp:inline distT="0" distB="0" distL="0" distR="0" wp14:anchorId="28653C64" wp14:editId="16433014">
+          <wp:inline distT="0" distB="0" distL="0" distR="0" wp14:anchorId="28653C64" wp14:editId="6228F256">
             <wp:extent cx="3352800" cy="1578968"/>
             <wp:effectExtent l="0" t="0" r="0" b="2540"/>
             <wp:docPr id="16" name="Picture 16" descr="Text&#10;&#10;Description automatically generated"/>
@@ -411,12 +491,36 @@
     </w:p>
     <w:p>
       <w:r>
-        <w:t>Significantly worse than the (n=100, mtry=12) model.</w:t>
-      </w:r>
-    </w:p>
-    <w:p>
-      <w:r>
-        <w:t>When the ntree is 100 and mtry is 10, the performance is:</w:t>
+        <w:t xml:space="preserve">Significantly worse than the (n=100, </w:t>
+      </w:r>
+      <w:proofErr w:type="spellStart"/>
+      <w:r>
+        <w:t>mtry</w:t>
+      </w:r>
+      <w:proofErr w:type="spellEnd"/>
+      <w:r>
+        <w:t>=12) model.</w:t>
+      </w:r>
+    </w:p>
+    <w:p>
+      <w:r>
+        <w:t xml:space="preserve">When the </w:t>
+      </w:r>
+      <w:proofErr w:type="spellStart"/>
+      <w:r>
+        <w:t>ntree</w:t>
+      </w:r>
+      <w:proofErr w:type="spellEnd"/>
+      <w:r>
+        <w:t xml:space="preserve"> is 100 and </w:t>
+      </w:r>
+      <w:proofErr w:type="spellStart"/>
+      <w:r>
+        <w:t>mtry</w:t>
+      </w:r>
+      <w:proofErr w:type="spellEnd"/>
+      <w:r>
+        <w:t xml:space="preserve"> is 10, the performance is:</w:t>
       </w:r>
     </w:p>
     <w:p>
@@ -428,7 +532,7 @@
           <w:noProof/>
         </w:rPr>
         <w:drawing>
-          <wp:inline distT="0" distB="0" distL="0" distR="0" wp14:anchorId="69EAC81A" wp14:editId="6CAE6BCF">
+          <wp:inline distT="0" distB="0" distL="0" distR="0" wp14:anchorId="69EAC81A" wp14:editId="57E5C8B9">
             <wp:extent cx="2314575" cy="404132"/>
             <wp:effectExtent l="0" t="0" r="0" b="0"/>
             <wp:docPr id="11" name="Picture 11" descr="Text&#10;&#10;Description automatically generated"/>
@@ -466,12 +570,28 @@
     </w:p>
     <w:p>
       <w:r>
-        <w:t>Significantly worse than the (n=100, mtry=12) model.</w:t>
-      </w:r>
-    </w:p>
-    <w:p>
-      <w:r>
-        <w:t>When the mtry increases to 14 (n=100,mtry=14), the performance is:</w:t>
+        <w:t xml:space="preserve">Significantly worse than the (n=100, </w:t>
+      </w:r>
+      <w:proofErr w:type="spellStart"/>
+      <w:r>
+        <w:t>mtry</w:t>
+      </w:r>
+      <w:proofErr w:type="spellEnd"/>
+      <w:r>
+        <w:t>=12) model.</w:t>
+      </w:r>
+    </w:p>
+    <w:p>
+      <w:r>
+        <w:t xml:space="preserve">When the </w:t>
+      </w:r>
+      <w:proofErr w:type="spellStart"/>
+      <w:r>
+        <w:t>mtry</w:t>
+      </w:r>
+      <w:proofErr w:type="spellEnd"/>
+      <w:r>
+        <w:t xml:space="preserve"> increases to 14 (n=100,mtry=14), the performance is:</w:t>
       </w:r>
     </w:p>
     <w:p>
@@ -484,7 +604,7 @@
         </w:rPr>
         <w:lastRenderedPageBreak/>
         <w:drawing>
-          <wp:inline distT="0" distB="0" distL="0" distR="0" wp14:anchorId="67AFC5E2" wp14:editId="575B198C">
+          <wp:inline distT="0" distB="0" distL="0" distR="0" wp14:anchorId="67AFC5E2" wp14:editId="2552483C">
             <wp:extent cx="2514600" cy="416481"/>
             <wp:effectExtent l="0" t="0" r="0" b="3175"/>
             <wp:docPr id="8" name="Picture 8" descr="Text&#10;&#10;Description automatically generated"/>
@@ -524,7 +644,7 @@
           <w:noProof/>
         </w:rPr>
         <w:drawing>
-          <wp:inline distT="0" distB="0" distL="0" distR="0" wp14:anchorId="49AE84E7" wp14:editId="775C4706">
+          <wp:inline distT="0" distB="0" distL="0" distR="0" wp14:anchorId="49AE84E7" wp14:editId="60A9F645">
             <wp:extent cx="3368040" cy="1560957"/>
             <wp:effectExtent l="0" t="0" r="3810" b="1270"/>
             <wp:docPr id="15" name="Picture 15" descr="Graphical user interface, text, application&#10;&#10;Description automatically generated"/>
@@ -562,12 +682,44 @@
     </w:p>
     <w:p>
       <w:r>
-        <w:t>Almost identical to the performance of (n=100,mtry=12), suggesting increasing mtry has minimal marginal benefits.</w:t>
-      </w:r>
-    </w:p>
-    <w:p>
-      <w:r>
-        <w:t>When the mtry increases to 16 (ntree=100, mtry=16), the performance is:</w:t>
+        <w:t xml:space="preserve">Almost identical to the performance of (n=100,mtry=12), suggesting increasing </w:t>
+      </w:r>
+      <w:proofErr w:type="spellStart"/>
+      <w:r>
+        <w:t>mtry</w:t>
+      </w:r>
+      <w:proofErr w:type="spellEnd"/>
+      <w:r>
+        <w:t xml:space="preserve"> has minimal marginal benefits.</w:t>
+      </w:r>
+    </w:p>
+    <w:p>
+      <w:r>
+        <w:t xml:space="preserve">When the </w:t>
+      </w:r>
+      <w:proofErr w:type="spellStart"/>
+      <w:r>
+        <w:t>mtry</w:t>
+      </w:r>
+      <w:proofErr w:type="spellEnd"/>
+      <w:r>
+        <w:t xml:space="preserve"> increases to 16 (</w:t>
+      </w:r>
+      <w:proofErr w:type="spellStart"/>
+      <w:r>
+        <w:t>ntree</w:t>
+      </w:r>
+      <w:proofErr w:type="spellEnd"/>
+      <w:r>
+        <w:t xml:space="preserve">=100, </w:t>
+      </w:r>
+      <w:proofErr w:type="spellStart"/>
+      <w:r>
+        <w:t>mtry</w:t>
+      </w:r>
+      <w:proofErr w:type="spellEnd"/>
+      <w:r>
+        <w:t>=16), the performance is:</w:t>
       </w:r>
     </w:p>
     <w:p>
@@ -579,7 +731,7 @@
           <w:noProof/>
         </w:rPr>
         <w:drawing>
-          <wp:inline distT="0" distB="0" distL="0" distR="0" wp14:anchorId="52F3958E" wp14:editId="78109228">
+          <wp:inline distT="0" distB="0" distL="0" distR="0" wp14:anchorId="52F3958E" wp14:editId="7359920D">
             <wp:extent cx="2146082" cy="419100"/>
             <wp:effectExtent l="0" t="0" r="6985" b="0"/>
             <wp:docPr id="13" name="Picture 13" descr="Text, letter&#10;&#10;Description automatically generated"/>
@@ -625,7 +777,7 @@
           <w:noProof/>
         </w:rPr>
         <w:drawing>
-          <wp:inline distT="0" distB="0" distL="0" distR="0" wp14:anchorId="4708EF98" wp14:editId="7EFE8E17">
+          <wp:inline distT="0" distB="0" distL="0" distR="0" wp14:anchorId="4708EF98" wp14:editId="4E44E685">
             <wp:extent cx="2577171" cy="1198564"/>
             <wp:effectExtent l="0" t="0" r="0" b="1905"/>
             <wp:docPr id="14" name="Picture 14" descr="Text, letter&#10;&#10;Description automatically generated"/>
@@ -662,21 +814,130 @@
       </w:r>
     </w:p>
     <w:p>
-      <w:r>
-        <w:t>Also almost identical to the performance of (n=100, mtry=16), supporting that increasing mtry has minimal marginal benefits if kept ntree unchanged.</w:t>
-      </w:r>
-      <w:r>
-        <w:t xml:space="preserve"> But we do find that model with larger mtry tends to lower the importance of these proxy variables such as month, x, y. This makes sense because these proxy variables always conglomerated information from several variables, such as meteorological factors. By enlarge mtry, more actually important predictors are involved in splitting the nodes, making them more important. As a result, the mtry should be set at a reasonable value. Also, increasing mtry “only” elongate the fitting time a bit, not to a similar extent of ntree.</w:t>
-      </w:r>
-    </w:p>
-    <w:p>
-      <w:r>
-        <w:t xml:space="preserve">But it’s also worth noting that increasing the number of trees obviously elongate the model training. </w:t>
-      </w:r>
-    </w:p>
-    <w:p>
-      <w:r>
-        <w:t xml:space="preserve">When ntree is 200 and mtry is 10, the performance is </w:t>
+      <w:proofErr w:type="gramStart"/>
+      <w:r>
+        <w:t>Also</w:t>
+      </w:r>
+      <w:proofErr w:type="gramEnd"/>
+      <w:r>
+        <w:t xml:space="preserve"> almost identical to the performance of (n=100, </w:t>
+      </w:r>
+      <w:proofErr w:type="spellStart"/>
+      <w:r>
+        <w:t>mtry</w:t>
+      </w:r>
+      <w:proofErr w:type="spellEnd"/>
+      <w:r>
+        <w:t xml:space="preserve">=16), supporting that increasing </w:t>
+      </w:r>
+      <w:proofErr w:type="spellStart"/>
+      <w:r>
+        <w:t>mtry</w:t>
+      </w:r>
+      <w:proofErr w:type="spellEnd"/>
+      <w:r>
+        <w:t xml:space="preserve"> has minimal marginal benefits if kept </w:t>
+      </w:r>
+      <w:proofErr w:type="spellStart"/>
+      <w:r>
+        <w:t>ntree</w:t>
+      </w:r>
+      <w:proofErr w:type="spellEnd"/>
+      <w:r>
+        <w:t xml:space="preserve"> unchanged.</w:t>
+      </w:r>
+      <w:r>
+        <w:t xml:space="preserve"> But we do find that model with larger </w:t>
+      </w:r>
+      <w:proofErr w:type="spellStart"/>
+      <w:r>
+        <w:t>mtry</w:t>
+      </w:r>
+      <w:proofErr w:type="spellEnd"/>
+      <w:r>
+        <w:t xml:space="preserve"> tends to lower the importance of these proxy variables such as month, x, y. This makes sense because these proxy variables always conglomerated information from several variables, such as meteorological factors. By enlarge </w:t>
+      </w:r>
+      <w:proofErr w:type="spellStart"/>
+      <w:r>
+        <w:t>mtry</w:t>
+      </w:r>
+      <w:proofErr w:type="spellEnd"/>
+      <w:r>
+        <w:t xml:space="preserve">, more actually important predictors are involved in splitting the nodes, making them more important. As a result, the </w:t>
+      </w:r>
+      <w:proofErr w:type="spellStart"/>
+      <w:r>
+        <w:t>mtry</w:t>
+      </w:r>
+      <w:proofErr w:type="spellEnd"/>
+      <w:r>
+        <w:t xml:space="preserve"> should be set at a reasonable value. Also, increasing </w:t>
+      </w:r>
+      <w:proofErr w:type="spellStart"/>
+      <w:r>
+        <w:t>mtry</w:t>
+      </w:r>
+      <w:proofErr w:type="spellEnd"/>
+      <w:r>
+        <w:t xml:space="preserve"> “only” </w:t>
+      </w:r>
+      <w:proofErr w:type="gramStart"/>
+      <w:r>
+        <w:t>elongate</w:t>
+      </w:r>
+      <w:proofErr w:type="gramEnd"/>
+      <w:r>
+        <w:t xml:space="preserve"> the fitting time a bit, not to a similar extent of </w:t>
+      </w:r>
+      <w:proofErr w:type="spellStart"/>
+      <w:r>
+        <w:t>ntree</w:t>
+      </w:r>
+      <w:proofErr w:type="spellEnd"/>
+      <w:r>
+        <w:t>.</w:t>
+      </w:r>
+    </w:p>
+    <w:p>
+      <w:r>
+        <w:t xml:space="preserve">But it’s also worth noting that increasing the number of trees obviously </w:t>
+      </w:r>
+      <w:proofErr w:type="gramStart"/>
+      <w:r>
+        <w:t>elongate</w:t>
+      </w:r>
+      <w:proofErr w:type="gramEnd"/>
+      <w:r>
+        <w:t xml:space="preserve"> the model training. </w:t>
+      </w:r>
+    </w:p>
+    <w:p>
+      <w:r>
+        <w:t xml:space="preserve">When </w:t>
+      </w:r>
+      <w:proofErr w:type="spellStart"/>
+      <w:r>
+        <w:t>ntree</w:t>
+      </w:r>
+      <w:proofErr w:type="spellEnd"/>
+      <w:r>
+        <w:t xml:space="preserve"> is 200 and </w:t>
+      </w:r>
+      <w:proofErr w:type="spellStart"/>
+      <w:r>
+        <w:t>mtry</w:t>
+      </w:r>
+      <w:proofErr w:type="spellEnd"/>
+      <w:r>
+        <w:t xml:space="preserve"> is 10, the performance </w:t>
+      </w:r>
+      <w:proofErr w:type="gramStart"/>
+      <w:r>
+        <w:t>is</w:t>
+      </w:r>
+      <w:proofErr w:type="gramEnd"/>
+      <w:r>
+        <w:t xml:space="preserve"> </w:t>
       </w:r>
     </w:p>
     <w:p>
@@ -688,7 +949,7 @@
           <w:noProof/>
         </w:rPr>
         <w:drawing>
-          <wp:inline distT="0" distB="0" distL="0" distR="0" wp14:anchorId="09EA32B0" wp14:editId="2EF8A246">
+          <wp:inline distT="0" distB="0" distL="0" distR="0" wp14:anchorId="09EA32B0" wp14:editId="444C6870">
             <wp:extent cx="2689596" cy="449580"/>
             <wp:effectExtent l="0" t="0" r="0" b="7620"/>
             <wp:docPr id="9" name="Picture 9" descr="Text&#10;&#10;Description automatically generated with low confidence"/>
@@ -726,12 +987,36 @@
     </w:p>
     <w:p>
       <w:r>
-        <w:t>Better than the (n=100, mtry=10) model, suggesting that increasing the ntree helps.</w:t>
-      </w:r>
-    </w:p>
-    <w:p>
-      <w:r>
-        <w:t>Here’s the performance of the (ntree=200,mtry=12) model:</w:t>
+        <w:t xml:space="preserve">Better than the (n=100, </w:t>
+      </w:r>
+      <w:proofErr w:type="spellStart"/>
+      <w:r>
+        <w:t>mtry</w:t>
+      </w:r>
+      <w:proofErr w:type="spellEnd"/>
+      <w:r>
+        <w:t xml:space="preserve">=10) model, suggesting that increasing the </w:t>
+      </w:r>
+      <w:proofErr w:type="spellStart"/>
+      <w:r>
+        <w:t>ntree</w:t>
+      </w:r>
+      <w:proofErr w:type="spellEnd"/>
+      <w:r>
+        <w:t xml:space="preserve"> helps.</w:t>
+      </w:r>
+    </w:p>
+    <w:p>
+      <w:r>
+        <w:t>Here’s the performance of the (</w:t>
+      </w:r>
+      <w:proofErr w:type="spellStart"/>
+      <w:r>
+        <w:t>ntree</w:t>
+      </w:r>
+      <w:proofErr w:type="spellEnd"/>
+      <w:r>
+        <w:t>=200,mtry=12) model:</w:t>
       </w:r>
     </w:p>
     <w:p>
@@ -743,7 +1028,7 @@
           <w:noProof/>
         </w:rPr>
         <w:drawing>
-          <wp:inline distT="0" distB="0" distL="0" distR="0" wp14:anchorId="48B00495" wp14:editId="663428C3">
+          <wp:inline distT="0" distB="0" distL="0" distR="0" wp14:anchorId="48B00495" wp14:editId="424F6EA6">
             <wp:extent cx="2346960" cy="469392"/>
             <wp:effectExtent l="0" t="0" r="0" b="6985"/>
             <wp:docPr id="12" name="Picture 12" descr="Text&#10;&#10;Description automatically generated"/>
@@ -786,7 +1071,7 @@
           <w:noProof/>
         </w:rPr>
         <w:drawing>
-          <wp:inline distT="0" distB="0" distL="0" distR="0" wp14:anchorId="247D3BA3" wp14:editId="17FF2C15">
+          <wp:inline distT="0" distB="0" distL="0" distR="0" wp14:anchorId="247D3BA3" wp14:editId="7C54A799">
             <wp:extent cx="2905125" cy="1332757"/>
             <wp:effectExtent l="0" t="0" r="0" b="1270"/>
             <wp:docPr id="17" name="Picture 17" descr="Text&#10;&#10;Description automatically generated"/>
@@ -830,7 +1115,23 @@
     </w:p>
     <w:p>
       <w:r>
-        <w:t>Here’s the performance of the (ntree=200, mtry=14) model:</w:t>
+        <w:t>Here’s the performance of the (</w:t>
+      </w:r>
+      <w:proofErr w:type="spellStart"/>
+      <w:r>
+        <w:t>ntree</w:t>
+      </w:r>
+      <w:proofErr w:type="spellEnd"/>
+      <w:r>
+        <w:t xml:space="preserve">=200, </w:t>
+      </w:r>
+      <w:proofErr w:type="spellStart"/>
+      <w:r>
+        <w:t>mtry</w:t>
+      </w:r>
+      <w:proofErr w:type="spellEnd"/>
+      <w:r>
+        <w:t>=14) model:</w:t>
       </w:r>
     </w:p>
     <w:p>
@@ -842,7 +1143,7 @@
           <w:noProof/>
         </w:rPr>
         <w:drawing>
-          <wp:inline distT="0" distB="0" distL="0" distR="0" wp14:anchorId="2851624E" wp14:editId="1CF7A703">
+          <wp:inline distT="0" distB="0" distL="0" distR="0" wp14:anchorId="2851624E" wp14:editId="56AE9BDB">
             <wp:extent cx="2611755" cy="483052"/>
             <wp:effectExtent l="0" t="0" r="0" b="0"/>
             <wp:docPr id="18" name="Picture 18" descr="Text&#10;&#10;Description automatically generated with medium confidence"/>
@@ -885,7 +1186,7 @@
           <w:noProof/>
         </w:rPr>
         <w:drawing>
-          <wp:inline distT="0" distB="0" distL="0" distR="0" wp14:anchorId="12BCDD2A" wp14:editId="19FE6DB3">
+          <wp:inline distT="0" distB="0" distL="0" distR="0" wp14:anchorId="12BCDD2A" wp14:editId="039E0365">
             <wp:extent cx="2992259" cy="1529696"/>
             <wp:effectExtent l="0" t="0" r="0" b="0"/>
             <wp:docPr id="19" name="Picture 19" descr="Graphical user interface, text&#10;&#10;Description automatically generated"/>
@@ -923,12 +1224,44 @@
     </w:p>
     <w:p>
       <w:r>
-        <w:t>A little better than the (ntree=200, mtry=12) model. Overall, these two models are quite similar.</w:t>
-      </w:r>
-    </w:p>
-    <w:p>
-      <w:r>
-        <w:t>Here’ the performance of the (mtree=200, mtry=16) model:</w:t>
+        <w:t>A little better than the (</w:t>
+      </w:r>
+      <w:proofErr w:type="spellStart"/>
+      <w:r>
+        <w:t>ntree</w:t>
+      </w:r>
+      <w:proofErr w:type="spellEnd"/>
+      <w:r>
+        <w:t xml:space="preserve">=200, </w:t>
+      </w:r>
+      <w:proofErr w:type="spellStart"/>
+      <w:r>
+        <w:t>mtry</w:t>
+      </w:r>
+      <w:proofErr w:type="spellEnd"/>
+      <w:r>
+        <w:t>=12) model. Overall, these two models are quite similar.</w:t>
+      </w:r>
+    </w:p>
+    <w:p>
+      <w:r>
+        <w:t>Here’ the performance of the (</w:t>
+      </w:r>
+      <w:proofErr w:type="spellStart"/>
+      <w:r>
+        <w:t>mtree</w:t>
+      </w:r>
+      <w:proofErr w:type="spellEnd"/>
+      <w:r>
+        <w:t xml:space="preserve">=200, </w:t>
+      </w:r>
+      <w:proofErr w:type="spellStart"/>
+      <w:r>
+        <w:t>mtry</w:t>
+      </w:r>
+      <w:proofErr w:type="spellEnd"/>
+      <w:r>
+        <w:t>=16) model:</w:t>
       </w:r>
     </w:p>
     <w:p>
@@ -940,7 +1273,7 @@
           <w:noProof/>
         </w:rPr>
         <w:drawing>
-          <wp:inline distT="0" distB="0" distL="0" distR="0" wp14:anchorId="5C46569F" wp14:editId="62BBA71B">
+          <wp:inline distT="0" distB="0" distL="0" distR="0" wp14:anchorId="5C46569F" wp14:editId="5FF4DD35">
             <wp:extent cx="2590278" cy="473075"/>
             <wp:effectExtent l="0" t="0" r="635" b="3175"/>
             <wp:docPr id="20" name="Picture 20" descr="Text&#10;&#10;Description automatically generated"/>
@@ -983,7 +1316,7 @@
           <w:noProof/>
         </w:rPr>
         <w:drawing>
-          <wp:inline distT="0" distB="0" distL="0" distR="0" wp14:anchorId="2C6BC0EF" wp14:editId="5FFE9AE6">
+          <wp:inline distT="0" distB="0" distL="0" distR="0" wp14:anchorId="2C6BC0EF" wp14:editId="4FD717D7">
             <wp:extent cx="3177037" cy="1090240"/>
             <wp:effectExtent l="0" t="0" r="4445" b="0"/>
             <wp:docPr id="21" name="Picture 21" descr="Graphical user interface, text&#10;&#10;Description automatically generated with medium confidence"/>
@@ -1029,7 +1362,23 @@
     </w:p>
     <w:p>
       <w:r>
-        <w:t>Here’s the performance of the (mtree=300, mtry=10) model:</w:t>
+        <w:t>Here’s the performance of the (</w:t>
+      </w:r>
+      <w:proofErr w:type="spellStart"/>
+      <w:r>
+        <w:t>mtree</w:t>
+      </w:r>
+      <w:proofErr w:type="spellEnd"/>
+      <w:r>
+        <w:t xml:space="preserve">=300, </w:t>
+      </w:r>
+      <w:proofErr w:type="spellStart"/>
+      <w:r>
+        <w:t>mtry</w:t>
+      </w:r>
+      <w:proofErr w:type="spellEnd"/>
+      <w:r>
+        <w:t>=10) model:</w:t>
       </w:r>
     </w:p>
     <w:p>
@@ -1041,7 +1390,7 @@
           <w:noProof/>
         </w:rPr>
         <w:drawing>
-          <wp:inline distT="0" distB="0" distL="0" distR="0" wp14:anchorId="7AC6A69C" wp14:editId="1440EACF">
+          <wp:inline distT="0" distB="0" distL="0" distR="0" wp14:anchorId="7AC6A69C" wp14:editId="09BA67EE">
             <wp:extent cx="2651760" cy="471247"/>
             <wp:effectExtent l="0" t="0" r="0" b="5080"/>
             <wp:docPr id="22" name="Picture 22" descr="Text&#10;&#10;Description automatically generated"/>
@@ -1084,7 +1433,7 @@
           <w:noProof/>
         </w:rPr>
         <w:drawing>
-          <wp:inline distT="0" distB="0" distL="0" distR="0" wp14:anchorId="2AAC51C4" wp14:editId="77AA1A44">
+          <wp:inline distT="0" distB="0" distL="0" distR="0" wp14:anchorId="2AAC51C4" wp14:editId="4F31BA40">
             <wp:extent cx="3202552" cy="1308735"/>
             <wp:effectExtent l="0" t="0" r="0" b="5715"/>
             <wp:docPr id="23" name="Picture 23" descr="Graphical user interface, text&#10;&#10;Description automatically generated with medium confidence"/>
@@ -1122,21 +1471,45 @@
     </w:p>
     <w:p>
       <w:r>
-        <w:t>Suggesting that increasing number of trees alone only marginally increase the model.</w:t>
-      </w:r>
-    </w:p>
-    <w:p>
-      <w:r>
-        <w:t>Here’s the performance of the (ntree=300, mtry=14) model:</w:t>
-      </w:r>
-    </w:p>
-    <w:p>
-      <w:r>
-        <w:rPr>
-          <w:noProof/>
-        </w:rPr>
-        <w:drawing>
-          <wp:inline distT="0" distB="0" distL="0" distR="0" wp14:anchorId="45DD5F42" wp14:editId="431AC0DD">
+        <w:t xml:space="preserve">Suggesting that increasing </w:t>
+      </w:r>
+      <w:proofErr w:type="gramStart"/>
+      <w:r>
+        <w:t>number</w:t>
+      </w:r>
+      <w:proofErr w:type="gramEnd"/>
+      <w:r>
+        <w:t xml:space="preserve"> of trees alone only marginally increase the model.</w:t>
+      </w:r>
+    </w:p>
+    <w:p>
+      <w:r>
+        <w:t>Here’s the performance of the (</w:t>
+      </w:r>
+      <w:proofErr w:type="spellStart"/>
+      <w:r>
+        <w:t>ntree</w:t>
+      </w:r>
+      <w:proofErr w:type="spellEnd"/>
+      <w:r>
+        <w:t xml:space="preserve">=300, </w:t>
+      </w:r>
+      <w:proofErr w:type="spellStart"/>
+      <w:r>
+        <w:t>mtry</w:t>
+      </w:r>
+      <w:proofErr w:type="spellEnd"/>
+      <w:r>
+        <w:t>=14) model:</w:t>
+      </w:r>
+    </w:p>
+    <w:p>
+      <w:r>
+        <w:rPr>
+          <w:noProof/>
+        </w:rPr>
+        <w:drawing>
+          <wp:inline distT="0" distB="0" distL="0" distR="0" wp14:anchorId="45DD5F42" wp14:editId="41C30A35">
             <wp:extent cx="2364105" cy="436450"/>
             <wp:effectExtent l="0" t="0" r="0" b="1905"/>
             <wp:docPr id="27" name="Picture 27" descr="Text, letter&#10;&#10;Description automatically generated"/>
@@ -1179,7 +1552,7 @@
           <w:noProof/>
         </w:rPr>
         <w:drawing>
-          <wp:inline distT="0" distB="0" distL="0" distR="0" wp14:anchorId="2E7BBEB9" wp14:editId="0803AD74">
+          <wp:inline distT="0" distB="0" distL="0" distR="0" wp14:anchorId="2E7BBEB9" wp14:editId="726B6EBD">
             <wp:extent cx="3139440" cy="1419792"/>
             <wp:effectExtent l="0" t="0" r="3810" b="9525"/>
             <wp:docPr id="26" name="Picture 26" descr="Graphical user interface, text&#10;&#10;Description automatically generated"/>
@@ -1218,16 +1591,32 @@
     <w:p>
       <w:r>
         <w:lastRenderedPageBreak/>
-        <w:t>Here’s the performance of the (ntree=300, mtry=16) model:</w:t>
-      </w:r>
-    </w:p>
-    <w:p>
-      <w:r>
-        <w:rPr>
-          <w:noProof/>
-        </w:rPr>
-        <w:drawing>
-          <wp:inline distT="0" distB="0" distL="0" distR="0" wp14:anchorId="016958DB" wp14:editId="19123CEB">
+        <w:t>Here’s the performance of the (</w:t>
+      </w:r>
+      <w:proofErr w:type="spellStart"/>
+      <w:r>
+        <w:t>ntree</w:t>
+      </w:r>
+      <w:proofErr w:type="spellEnd"/>
+      <w:r>
+        <w:t xml:space="preserve">=300, </w:t>
+      </w:r>
+      <w:proofErr w:type="spellStart"/>
+      <w:r>
+        <w:t>mtry</w:t>
+      </w:r>
+      <w:proofErr w:type="spellEnd"/>
+      <w:r>
+        <w:t>=16) model:</w:t>
+      </w:r>
+    </w:p>
+    <w:p>
+      <w:r>
+        <w:rPr>
+          <w:noProof/>
+        </w:rPr>
+        <w:drawing>
+          <wp:inline distT="0" distB="0" distL="0" distR="0" wp14:anchorId="016958DB" wp14:editId="1E84408C">
             <wp:extent cx="2712720" cy="542544"/>
             <wp:effectExtent l="0" t="0" r="0" b="0"/>
             <wp:docPr id="24" name="Picture 24" descr="Text&#10;&#10;Description automatically generated"/>
@@ -1270,7 +1659,7 @@
           <w:noProof/>
         </w:rPr>
         <w:drawing>
-          <wp:inline distT="0" distB="0" distL="0" distR="0" wp14:anchorId="25EA4737" wp14:editId="62289531">
+          <wp:inline distT="0" distB="0" distL="0" distR="0" wp14:anchorId="25EA4737" wp14:editId="52AD0650">
             <wp:extent cx="2956126" cy="1606604"/>
             <wp:effectExtent l="0" t="0" r="0" b="0"/>
             <wp:docPr id="25" name="Picture 25" descr="Text&#10;&#10;Description automatically generated"/>
@@ -1308,7 +1697,23 @@
     </w:p>
     <w:p>
       <w:r>
-        <w:t>The performance itself looks promising as it’s significantly better than the (ntree=100, mtry=8) model. It seems that the current model, which takes ~20 hours to fit, hasn’t reached the best theoretical performance.</w:t>
+        <w:t>The performance itself looks promising as it’s significantly better than the (</w:t>
+      </w:r>
+      <w:proofErr w:type="spellStart"/>
+      <w:r>
+        <w:t>ntree</w:t>
+      </w:r>
+      <w:proofErr w:type="spellEnd"/>
+      <w:r>
+        <w:t xml:space="preserve">=100, </w:t>
+      </w:r>
+      <w:proofErr w:type="spellStart"/>
+      <w:r>
+        <w:t>mtry</w:t>
+      </w:r>
+      <w:proofErr w:type="spellEnd"/>
+      <w:r>
+        <w:t>=8) model. It seems that the current model, which takes ~20 hours to fit, hasn’t reached the best theoretical performance.</w:t>
       </w:r>
       <w:r>
         <w:t xml:space="preserve"> Increasing both parameters seem to work a bit, but the margin is getting thinner. </w:t>
@@ -1324,16 +1729,32 @@
     </w:p>
     <w:p>
       <w:r>
-        <w:t>Here’s the performance of the (ntree=400, mtry=18) model:</w:t>
-      </w:r>
-    </w:p>
-    <w:p>
-      <w:r>
-        <w:rPr>
-          <w:noProof/>
-        </w:rPr>
-        <w:drawing>
-          <wp:inline distT="0" distB="0" distL="0" distR="0" wp14:anchorId="63AED885" wp14:editId="0753D08B">
+        <w:t>Here’s the performance of the (</w:t>
+      </w:r>
+      <w:proofErr w:type="spellStart"/>
+      <w:r>
+        <w:t>ntree</w:t>
+      </w:r>
+      <w:proofErr w:type="spellEnd"/>
+      <w:r>
+        <w:t xml:space="preserve">=400, </w:t>
+      </w:r>
+      <w:proofErr w:type="spellStart"/>
+      <w:r>
+        <w:t>mtry</w:t>
+      </w:r>
+      <w:proofErr w:type="spellEnd"/>
+      <w:r>
+        <w:t>=18) model:</w:t>
+      </w:r>
+    </w:p>
+    <w:p>
+      <w:r>
+        <w:rPr>
+          <w:noProof/>
+        </w:rPr>
+        <w:drawing>
+          <wp:inline distT="0" distB="0" distL="0" distR="0" wp14:anchorId="63AED885" wp14:editId="52D80187">
             <wp:extent cx="2659380" cy="500122"/>
             <wp:effectExtent l="0" t="0" r="0" b="0"/>
             <wp:docPr id="4" name="Picture 4" descr="Text, letter&#10;&#10;Description automatically generated"/>
@@ -1376,7 +1797,7 @@
           <w:noProof/>
         </w:rPr>
         <w:drawing>
-          <wp:inline distT="0" distB="0" distL="0" distR="0" wp14:anchorId="6ACF2DCD" wp14:editId="756BEDCE">
+          <wp:inline distT="0" distB="0" distL="0" distR="0" wp14:anchorId="6ACF2DCD" wp14:editId="43BF8969">
             <wp:extent cx="3068882" cy="1806575"/>
             <wp:effectExtent l="0" t="0" r="0" b="3175"/>
             <wp:docPr id="10" name="Picture 10" descr="Graphical user interface, text&#10;&#10;Description automatically generated"/>
@@ -1414,12 +1835,44 @@
     </w:p>
     <w:p>
       <w:r>
-        <w:t>Further increasing the ntree and mtry seems not as helpful as before.</w:t>
-      </w:r>
-    </w:p>
-    <w:p>
-      <w:r>
-        <w:t>Here’s the performance of the (ntree=400, mtry=</w:t>
+        <w:t xml:space="preserve">Further increasing the </w:t>
+      </w:r>
+      <w:proofErr w:type="spellStart"/>
+      <w:r>
+        <w:t>ntree</w:t>
+      </w:r>
+      <w:proofErr w:type="spellEnd"/>
+      <w:r>
+        <w:t xml:space="preserve"> and </w:t>
+      </w:r>
+      <w:proofErr w:type="spellStart"/>
+      <w:r>
+        <w:t>mtry</w:t>
+      </w:r>
+      <w:proofErr w:type="spellEnd"/>
+      <w:r>
+        <w:t xml:space="preserve"> seems not as helpful as before.</w:t>
+      </w:r>
+    </w:p>
+    <w:p>
+      <w:r>
+        <w:t>Here’s the performance of the (</w:t>
+      </w:r>
+      <w:proofErr w:type="spellStart"/>
+      <w:r>
+        <w:t>ntree</w:t>
+      </w:r>
+      <w:proofErr w:type="spellEnd"/>
+      <w:r>
+        <w:t xml:space="preserve">=400, </w:t>
+      </w:r>
+      <w:proofErr w:type="spellStart"/>
+      <w:r>
+        <w:t>mtry</w:t>
+      </w:r>
+      <w:proofErr w:type="spellEnd"/>
+      <w:r>
+        <w:t>=</w:t>
       </w:r>
       <w:r>
         <w:t>20</w:t>
@@ -1439,7 +1892,7 @@
           <w:noProof/>
         </w:rPr>
         <w:drawing>
-          <wp:inline distT="0" distB="0" distL="0" distR="0" wp14:anchorId="6D94200C" wp14:editId="3C410689">
+          <wp:inline distT="0" distB="0" distL="0" distR="0" wp14:anchorId="6D94200C" wp14:editId="2607542B">
             <wp:extent cx="2571750" cy="473743"/>
             <wp:effectExtent l="0" t="0" r="0" b="2540"/>
             <wp:docPr id="28" name="Picture 28" descr="Text, letter&#10;&#10;Description automatically generated"/>
@@ -1485,7 +1938,7 @@
           <w:noProof/>
         </w:rPr>
         <w:drawing>
-          <wp:inline distT="0" distB="0" distL="0" distR="0" wp14:anchorId="35DC532A" wp14:editId="7DBCFA52">
+          <wp:inline distT="0" distB="0" distL="0" distR="0" wp14:anchorId="35DC532A" wp14:editId="0234B2FE">
             <wp:extent cx="3252136" cy="2062812"/>
             <wp:effectExtent l="0" t="0" r="5715" b="0"/>
             <wp:docPr id="29" name="Picture 29" descr="Graphical user interface, text&#10;&#10;Description automatically generated"/>
@@ -1544,7 +1997,7 @@
         </w:rPr>
         <w:lastRenderedPageBreak/>
         <w:drawing>
-          <wp:inline distT="0" distB="0" distL="0" distR="0" wp14:anchorId="19404050" wp14:editId="35FFE489">
+          <wp:inline distT="0" distB="0" distL="0" distR="0" wp14:anchorId="19404050" wp14:editId="3AC364AF">
             <wp:extent cx="2849880" cy="482027"/>
             <wp:effectExtent l="0" t="0" r="7620" b="0"/>
             <wp:docPr id="30" name="Picture 30" descr="Text&#10;&#10;Description automatically generated"/>
@@ -1582,7 +2035,23 @@
     </w:p>
     <w:p>
       <w:r>
-        <w:t>and the performance of the (mtree=400, mtry=24) model:</w:t>
+        <w:t>and the performance of the (</w:t>
+      </w:r>
+      <w:proofErr w:type="spellStart"/>
+      <w:r>
+        <w:t>mtree</w:t>
+      </w:r>
+      <w:proofErr w:type="spellEnd"/>
+      <w:r>
+        <w:t xml:space="preserve">=400, </w:t>
+      </w:r>
+      <w:proofErr w:type="spellStart"/>
+      <w:r>
+        <w:t>mtry</w:t>
+      </w:r>
+      <w:proofErr w:type="spellEnd"/>
+      <w:r>
+        <w:t>=24) model:</w:t>
       </w:r>
     </w:p>
     <w:p>
@@ -1594,7 +2063,7 @@
           <w:noProof/>
         </w:rPr>
         <w:drawing>
-          <wp:inline distT="0" distB="0" distL="0" distR="0" wp14:anchorId="23C6B4FB" wp14:editId="309EB400">
+          <wp:inline distT="0" distB="0" distL="0" distR="0" wp14:anchorId="23C6B4FB" wp14:editId="74FA6012">
             <wp:extent cx="2781300" cy="502540"/>
             <wp:effectExtent l="0" t="0" r="0" b="0"/>
             <wp:docPr id="31" name="Picture 31" descr="Text&#10;&#10;Description automatically generated"/>
@@ -1640,7 +2109,23 @@
     </w:p>
     <w:p>
       <w:r>
-        <w:t>Here’s the performance of the (mtree=600, mtry=18) model:</w:t>
+        <w:t>Here’s the performance of the (</w:t>
+      </w:r>
+      <w:proofErr w:type="spellStart"/>
+      <w:r>
+        <w:t>mtree</w:t>
+      </w:r>
+      <w:proofErr w:type="spellEnd"/>
+      <w:r>
+        <w:t xml:space="preserve">=600, </w:t>
+      </w:r>
+      <w:proofErr w:type="spellStart"/>
+      <w:r>
+        <w:t>mtry</w:t>
+      </w:r>
+      <w:proofErr w:type="spellEnd"/>
+      <w:r>
+        <w:t>=18) model:</w:t>
       </w:r>
     </w:p>
     <w:p>
@@ -1652,7 +2137,7 @@
           <w:noProof/>
         </w:rPr>
         <w:drawing>
-          <wp:inline distT="0" distB="0" distL="0" distR="0" wp14:anchorId="7F01FA16" wp14:editId="41411B56">
+          <wp:inline distT="0" distB="0" distL="0" distR="0" wp14:anchorId="7F01FA16" wp14:editId="444482DB">
             <wp:extent cx="2251075" cy="420382"/>
             <wp:effectExtent l="0" t="0" r="0" b="0"/>
             <wp:docPr id="32" name="Picture 32" descr="Text, letter&#10;&#10;Description automatically generated"/>
@@ -1692,7 +2177,7 @@
           <w:noProof/>
         </w:rPr>
         <w:drawing>
-          <wp:inline distT="0" distB="0" distL="0" distR="0" wp14:anchorId="2AC26767" wp14:editId="4623941D">
+          <wp:inline distT="0" distB="0" distL="0" distR="0" wp14:anchorId="2AC26767" wp14:editId="135CF031">
             <wp:extent cx="3196799" cy="1127760"/>
             <wp:effectExtent l="0" t="0" r="3810" b="0"/>
             <wp:docPr id="33" name="Picture 33" descr="Graphical user interface, text&#10;&#10;Description automatically generated"/>
@@ -1730,7 +2215,31 @@
     </w:p>
     <w:p>
       <w:r>
-        <w:t>Seems to be the best model up to now. Further increasing mtry also harm the performance of the model. The performance of the (mtree=600, mtry=20) model:</w:t>
+        <w:t xml:space="preserve">Seems to be the best model up to now. Further increasing </w:t>
+      </w:r>
+      <w:proofErr w:type="spellStart"/>
+      <w:r>
+        <w:t>mtry</w:t>
+      </w:r>
+      <w:proofErr w:type="spellEnd"/>
+      <w:r>
+        <w:t xml:space="preserve"> also harm the performance of the model. The performance of the (</w:t>
+      </w:r>
+      <w:proofErr w:type="spellStart"/>
+      <w:r>
+        <w:t>mtree</w:t>
+      </w:r>
+      <w:proofErr w:type="spellEnd"/>
+      <w:r>
+        <w:t xml:space="preserve">=600, </w:t>
+      </w:r>
+      <w:proofErr w:type="spellStart"/>
+      <w:r>
+        <w:t>mtry</w:t>
+      </w:r>
+      <w:proofErr w:type="spellEnd"/>
+      <w:r>
+        <w:t>=20) model:</w:t>
       </w:r>
     </w:p>
     <w:p>
@@ -1742,7 +2251,7 @@
           <w:noProof/>
         </w:rPr>
         <w:drawing>
-          <wp:inline distT="0" distB="0" distL="0" distR="0" wp14:anchorId="6C853641" wp14:editId="27C04D3E">
+          <wp:inline distT="0" distB="0" distL="0" distR="0" wp14:anchorId="6C853641" wp14:editId="6F77391A">
             <wp:extent cx="2445272" cy="411217"/>
             <wp:effectExtent l="0" t="0" r="0" b="8255"/>
             <wp:docPr id="34" name="Picture 34" descr="Text&#10;&#10;Description automatically generated"/>
@@ -1785,7 +2294,7 @@
           <w:noProof/>
         </w:rPr>
         <w:drawing>
-          <wp:inline distT="0" distB="0" distL="0" distR="0" wp14:anchorId="76D77773" wp14:editId="059D271D">
+          <wp:inline distT="0" distB="0" distL="0" distR="0" wp14:anchorId="76D77773" wp14:editId="4BD68837">
             <wp:extent cx="3291367" cy="1168506"/>
             <wp:effectExtent l="0" t="0" r="4445" b="0"/>
             <wp:docPr id="35" name="Picture 35" descr="Graphical user interface, text&#10;&#10;Description automatically generated"/>
@@ -1827,14 +2336,755 @@
       </w:r>
     </w:p>
     <w:p>
-      <w:r>
-        <w:t xml:space="preserve">After including another 65 bedrock-related variables in the model, fitting is becoming increasingly memory-intensive. The peak memory usage of a (mtree=100, mtry=8) model is ~ </w:t>
+      <w:pPr>
+        <w:pStyle w:val="Heading2"/>
+      </w:pPr>
+      <w:r>
+        <w:t xml:space="preserve">05/01 Add Bedrock-related </w:t>
+      </w:r>
+      <w:proofErr w:type="gramStart"/>
+      <w:r>
+        <w:t>variables</w:t>
+      </w:r>
+      <w:proofErr w:type="gramEnd"/>
+    </w:p>
+    <w:p>
+      <w:r>
+        <w:t>After including another 65 bedrock-related variables in the model, fitting is becoming increasingly memory-intensive. The peak memory usage of a (</w:t>
+      </w:r>
+      <w:proofErr w:type="spellStart"/>
+      <w:r>
+        <w:t>mtree</w:t>
+      </w:r>
+      <w:proofErr w:type="spellEnd"/>
+      <w:r>
+        <w:t xml:space="preserve">=100, </w:t>
+      </w:r>
+      <w:proofErr w:type="spellStart"/>
+      <w:r>
+        <w:t>mtry</w:t>
+      </w:r>
+      <w:proofErr w:type="spellEnd"/>
+      <w:r>
+        <w:t xml:space="preserve">=8) model is ~ </w:t>
       </w:r>
       <w:r>
         <w:t>50</w:t>
       </w:r>
       <w:r>
         <w:t xml:space="preserve"> GB</w:t>
+      </w:r>
+      <w:r>
+        <w:t>. The parameter of the best model is subject to change.</w:t>
+      </w:r>
+    </w:p>
+    <w:p>
+      <w:r>
+        <w:t>After adding the bedrock-related covariates, the performance of the (</w:t>
+      </w:r>
+      <w:proofErr w:type="spellStart"/>
+      <w:r>
+        <w:t>mtree</w:t>
+      </w:r>
+      <w:proofErr w:type="spellEnd"/>
+      <w:r>
+        <w:t xml:space="preserve">=100, </w:t>
+      </w:r>
+      <w:proofErr w:type="spellStart"/>
+      <w:r>
+        <w:t>mtry</w:t>
+      </w:r>
+      <w:proofErr w:type="spellEnd"/>
+      <w:r>
+        <w:t xml:space="preserve">=8) model </w:t>
+      </w:r>
+      <w:proofErr w:type="gramStart"/>
+      <w:r>
+        <w:t>actually decreased</w:t>
+      </w:r>
+      <w:proofErr w:type="gramEnd"/>
+      <w:r>
+        <w:t xml:space="preserve"> significantly to:</w:t>
+      </w:r>
+    </w:p>
+    <w:p>
+      <w:pPr>
+        <w:rPr>
+          <w:noProof/>
+        </w:rPr>
+      </w:pPr>
+      <w:r>
+        <w:rPr>
+          <w:noProof/>
+        </w:rPr>
+        <w:drawing>
+          <wp:inline distT="0" distB="0" distL="0" distR="0" wp14:anchorId="5F5B11DB" wp14:editId="003483DF">
+            <wp:extent cx="2438400" cy="805793"/>
+            <wp:effectExtent l="0" t="0" r="0" b="0"/>
+            <wp:docPr id="36" name="Picture 36" descr="Text&#10;&#10;Description automatically generated"/>
+            <wp:cNvGraphicFramePr>
+              <a:graphicFrameLocks xmlns:a="http://schemas.openxmlformats.org/drawingml/2006/main" noChangeAspect="1"/>
+            </wp:cNvGraphicFramePr>
+            <a:graphic xmlns:a="http://schemas.openxmlformats.org/drawingml/2006/main">
+              <a:graphicData uri="http://schemas.openxmlformats.org/drawingml/2006/picture">
+                <pic:pic xmlns:pic="http://schemas.openxmlformats.org/drawingml/2006/picture">
+                  <pic:nvPicPr>
+                    <pic:cNvPr id="36" name="Picture 36" descr="Text&#10;&#10;Description automatically generated"/>
+                    <pic:cNvPicPr/>
+                  </pic:nvPicPr>
+                  <pic:blipFill>
+                    <a:blip r:embed="rId38"/>
+                    <a:stretch>
+                      <a:fillRect/>
+                    </a:stretch>
+                  </pic:blipFill>
+                  <pic:spPr>
+                    <a:xfrm>
+                      <a:off x="0" y="0"/>
+                      <a:ext cx="2448678" cy="809190"/>
+                    </a:xfrm>
+                    <a:prstGeom prst="rect">
+                      <a:avLst/>
+                    </a:prstGeom>
+                  </pic:spPr>
+                </pic:pic>
+              </a:graphicData>
+            </a:graphic>
+          </wp:inline>
+        </w:drawing>
+      </w:r>
+      <w:r>
+        <w:rPr>
+          <w:noProof/>
+        </w:rPr>
+        <w:t xml:space="preserve"> </w:t>
+      </w:r>
+      <w:r>
+        <w:rPr>
+          <w:noProof/>
+        </w:rPr>
+        <w:t xml:space="preserve">   </w:t>
+      </w:r>
+      <w:r>
+        <w:rPr>
+          <w:noProof/>
+        </w:rPr>
+        <w:drawing>
+          <wp:inline distT="0" distB="0" distL="0" distR="0" wp14:anchorId="01A345E8" wp14:editId="79B3A5F9">
+            <wp:extent cx="3257550" cy="1008588"/>
+            <wp:effectExtent l="0" t="0" r="0" b="1270"/>
+            <wp:docPr id="37" name="Picture 37" descr="Graphical user interface, text&#10;&#10;Description automatically generated"/>
+            <wp:cNvGraphicFramePr>
+              <a:graphicFrameLocks xmlns:a="http://schemas.openxmlformats.org/drawingml/2006/main" noChangeAspect="1"/>
+            </wp:cNvGraphicFramePr>
+            <a:graphic xmlns:a="http://schemas.openxmlformats.org/drawingml/2006/main">
+              <a:graphicData uri="http://schemas.openxmlformats.org/drawingml/2006/picture">
+                <pic:pic xmlns:pic="http://schemas.openxmlformats.org/drawingml/2006/picture">
+                  <pic:nvPicPr>
+                    <pic:cNvPr id="37" name="Picture 37" descr="Graphical user interface, text&#10;&#10;Description automatically generated"/>
+                    <pic:cNvPicPr/>
+                  </pic:nvPicPr>
+                  <pic:blipFill>
+                    <a:blip r:embed="rId39"/>
+                    <a:stretch>
+                      <a:fillRect/>
+                    </a:stretch>
+                  </pic:blipFill>
+                  <pic:spPr>
+                    <a:xfrm>
+                      <a:off x="0" y="0"/>
+                      <a:ext cx="3272320" cy="1013161"/>
+                    </a:xfrm>
+                    <a:prstGeom prst="rect">
+                      <a:avLst/>
+                    </a:prstGeom>
+                  </pic:spPr>
+                </pic:pic>
+              </a:graphicData>
+            </a:graphic>
+          </wp:inline>
+        </w:drawing>
+      </w:r>
+    </w:p>
+    <w:p>
+      <w:pPr>
+        <w:rPr>
+          <w:noProof/>
+        </w:rPr>
+      </w:pPr>
+      <w:r>
+        <w:rPr>
+          <w:noProof/>
+        </w:rPr>
+        <w:t xml:space="preserve">Increasing the mtry to 12, the performance of (mtree=100, mtry=12) is </w:t>
+      </w:r>
+    </w:p>
+    <w:p>
+      <w:pPr>
+        <w:jc w:val="center"/>
+        <w:rPr>
+          <w:noProof/>
+        </w:rPr>
+      </w:pPr>
+      <w:r>
+        <w:rPr>
+          <w:noProof/>
+        </w:rPr>
+        <w:lastRenderedPageBreak/>
+        <w:drawing>
+          <wp:inline distT="0" distB="0" distL="0" distR="0" wp14:anchorId="3ABED1FF" wp14:editId="7407C698">
+            <wp:extent cx="2301240" cy="824973"/>
+            <wp:effectExtent l="0" t="0" r="3810" b="0"/>
+            <wp:docPr id="46" name="Picture 46" descr="Text&#10;&#10;Description automatically generated"/>
+            <wp:cNvGraphicFramePr>
+              <a:graphicFrameLocks xmlns:a="http://schemas.openxmlformats.org/drawingml/2006/main" noChangeAspect="1"/>
+            </wp:cNvGraphicFramePr>
+            <a:graphic xmlns:a="http://schemas.openxmlformats.org/drawingml/2006/main">
+              <a:graphicData uri="http://schemas.openxmlformats.org/drawingml/2006/picture">
+                <pic:pic xmlns:pic="http://schemas.openxmlformats.org/drawingml/2006/picture">
+                  <pic:nvPicPr>
+                    <pic:cNvPr id="46" name="Picture 46" descr="Text&#10;&#10;Description automatically generated"/>
+                    <pic:cNvPicPr/>
+                  </pic:nvPicPr>
+                  <pic:blipFill>
+                    <a:blip r:embed="rId40"/>
+                    <a:stretch>
+                      <a:fillRect/>
+                    </a:stretch>
+                  </pic:blipFill>
+                  <pic:spPr>
+                    <a:xfrm>
+                      <a:off x="0" y="0"/>
+                      <a:ext cx="2313666" cy="829428"/>
+                    </a:xfrm>
+                    <a:prstGeom prst="rect">
+                      <a:avLst/>
+                    </a:prstGeom>
+                  </pic:spPr>
+                </pic:pic>
+              </a:graphicData>
+            </a:graphic>
+          </wp:inline>
+        </w:drawing>
+      </w:r>
+    </w:p>
+    <w:p>
+      <w:pPr>
+        <w:rPr>
+          <w:noProof/>
+        </w:rPr>
+      </w:pPr>
+      <w:r>
+        <w:rPr>
+          <w:noProof/>
+        </w:rPr>
+        <w:t>Much better than the mtry=8 model.</w:t>
+      </w:r>
+    </w:p>
+    <w:p>
+      <w:pPr>
+        <w:rPr>
+          <w:noProof/>
+        </w:rPr>
+      </w:pPr>
+      <w:r>
+        <w:rPr>
+          <w:noProof/>
+        </w:rPr>
+        <w:t xml:space="preserve">Increasing the mtry to 16, the performance </w:t>
+      </w:r>
+      <w:r>
+        <w:rPr>
+          <w:noProof/>
+        </w:rPr>
+        <w:t>of</w:t>
+      </w:r>
+      <w:r>
+        <w:rPr>
+          <w:noProof/>
+        </w:rPr>
+        <w:t xml:space="preserve"> (mtree=100, mtry=16) looks similart to the previous model without adding the bedrock-related covariates:</w:t>
+      </w:r>
+    </w:p>
+    <w:p>
+      <w:r>
+        <w:rPr>
+          <w:noProof/>
+        </w:rPr>
+        <w:drawing>
+          <wp:inline distT="0" distB="0" distL="0" distR="0" wp14:anchorId="299C43CA" wp14:editId="7BF348DA">
+            <wp:extent cx="2400300" cy="851958"/>
+            <wp:effectExtent l="0" t="0" r="0" b="5715"/>
+            <wp:docPr id="38" name="Picture 38" descr="Text&#10;&#10;Description automatically generated"/>
+            <wp:cNvGraphicFramePr>
+              <a:graphicFrameLocks xmlns:a="http://schemas.openxmlformats.org/drawingml/2006/main" noChangeAspect="1"/>
+            </wp:cNvGraphicFramePr>
+            <a:graphic xmlns:a="http://schemas.openxmlformats.org/drawingml/2006/main">
+              <a:graphicData uri="http://schemas.openxmlformats.org/drawingml/2006/picture">
+                <pic:pic xmlns:pic="http://schemas.openxmlformats.org/drawingml/2006/picture">
+                  <pic:nvPicPr>
+                    <pic:cNvPr id="38" name="Picture 38" descr="Text&#10;&#10;Description automatically generated"/>
+                    <pic:cNvPicPr/>
+                  </pic:nvPicPr>
+                  <pic:blipFill>
+                    <a:blip r:embed="rId41"/>
+                    <a:stretch>
+                      <a:fillRect/>
+                    </a:stretch>
+                  </pic:blipFill>
+                  <pic:spPr>
+                    <a:xfrm>
+                      <a:off x="0" y="0"/>
+                      <a:ext cx="2408945" cy="855027"/>
+                    </a:xfrm>
+                    <a:prstGeom prst="rect">
+                      <a:avLst/>
+                    </a:prstGeom>
+                  </pic:spPr>
+                </pic:pic>
+              </a:graphicData>
+            </a:graphic>
+          </wp:inline>
+        </w:drawing>
+      </w:r>
+      <w:r>
+        <w:t xml:space="preserve">      </w:t>
+      </w:r>
+      <w:r>
+        <w:rPr>
+          <w:noProof/>
+        </w:rPr>
+        <w:drawing>
+          <wp:inline distT="0" distB="0" distL="0" distR="0" wp14:anchorId="2BCD09C6" wp14:editId="3F3EC41D">
+            <wp:extent cx="3275460" cy="1473257"/>
+            <wp:effectExtent l="0" t="0" r="1270" b="0"/>
+            <wp:docPr id="39" name="Picture 39" descr="Graphical user interface, text&#10;&#10;Description automatically generated"/>
+            <wp:cNvGraphicFramePr>
+              <a:graphicFrameLocks xmlns:a="http://schemas.openxmlformats.org/drawingml/2006/main" noChangeAspect="1"/>
+            </wp:cNvGraphicFramePr>
+            <a:graphic xmlns:a="http://schemas.openxmlformats.org/drawingml/2006/main">
+              <a:graphicData uri="http://schemas.openxmlformats.org/drawingml/2006/picture">
+                <pic:pic xmlns:pic="http://schemas.openxmlformats.org/drawingml/2006/picture">
+                  <pic:nvPicPr>
+                    <pic:cNvPr id="39" name="Picture 39" descr="Graphical user interface, text&#10;&#10;Description automatically generated"/>
+                    <pic:cNvPicPr/>
+                  </pic:nvPicPr>
+                  <pic:blipFill>
+                    <a:blip r:embed="rId42"/>
+                    <a:stretch>
+                      <a:fillRect/>
+                    </a:stretch>
+                  </pic:blipFill>
+                  <pic:spPr>
+                    <a:xfrm>
+                      <a:off x="0" y="0"/>
+                      <a:ext cx="3288107" cy="1478945"/>
+                    </a:xfrm>
+                    <a:prstGeom prst="rect">
+                      <a:avLst/>
+                    </a:prstGeom>
+                  </pic:spPr>
+                </pic:pic>
+              </a:graphicData>
+            </a:graphic>
+          </wp:inline>
+        </w:drawing>
+      </w:r>
+    </w:p>
+    <w:p>
+      <w:r>
+        <w:t xml:space="preserve">Increasing the </w:t>
+      </w:r>
+      <w:proofErr w:type="spellStart"/>
+      <w:r>
+        <w:t>mtry</w:t>
+      </w:r>
+      <w:proofErr w:type="spellEnd"/>
+      <w:r>
+        <w:t xml:space="preserve"> to 20, the performance of (</w:t>
+      </w:r>
+      <w:proofErr w:type="spellStart"/>
+      <w:r>
+        <w:t>ntree</w:t>
+      </w:r>
+      <w:proofErr w:type="spellEnd"/>
+      <w:r>
+        <w:t xml:space="preserve">=100, </w:t>
+      </w:r>
+      <w:proofErr w:type="spellStart"/>
+      <w:r>
+        <w:t>mtry</w:t>
+      </w:r>
+      <w:proofErr w:type="spellEnd"/>
+      <w:r>
+        <w:t>=20) look better</w:t>
+      </w:r>
+    </w:p>
+    <w:p>
+      <w:pPr>
+        <w:jc w:val="center"/>
+      </w:pPr>
+      <w:r>
+        <w:rPr>
+          <w:noProof/>
+        </w:rPr>
+        <w:drawing>
+          <wp:inline distT="0" distB="0" distL="0" distR="0" wp14:anchorId="500EED7B" wp14:editId="65F65C2F">
+            <wp:extent cx="2278380" cy="869787"/>
+            <wp:effectExtent l="0" t="0" r="7620" b="6985"/>
+            <wp:docPr id="40" name="Picture 40" descr="Text&#10;&#10;Description automatically generated"/>
+            <wp:cNvGraphicFramePr>
+              <a:graphicFrameLocks xmlns:a="http://schemas.openxmlformats.org/drawingml/2006/main" noChangeAspect="1"/>
+            </wp:cNvGraphicFramePr>
+            <a:graphic xmlns:a="http://schemas.openxmlformats.org/drawingml/2006/main">
+              <a:graphicData uri="http://schemas.openxmlformats.org/drawingml/2006/picture">
+                <pic:pic xmlns:pic="http://schemas.openxmlformats.org/drawingml/2006/picture">
+                  <pic:nvPicPr>
+                    <pic:cNvPr id="40" name="Picture 40" descr="Text&#10;&#10;Description automatically generated"/>
+                    <pic:cNvPicPr/>
+                  </pic:nvPicPr>
+                  <pic:blipFill>
+                    <a:blip r:embed="rId43"/>
+                    <a:stretch>
+                      <a:fillRect/>
+                    </a:stretch>
+                  </pic:blipFill>
+                  <pic:spPr>
+                    <a:xfrm>
+                      <a:off x="0" y="0"/>
+                      <a:ext cx="2278380" cy="869787"/>
+                    </a:xfrm>
+                    <a:prstGeom prst="rect">
+                      <a:avLst/>
+                    </a:prstGeom>
+                  </pic:spPr>
+                </pic:pic>
+              </a:graphicData>
+            </a:graphic>
+          </wp:inline>
+        </w:drawing>
+      </w:r>
+      <w:r>
+        <w:t xml:space="preserve">     </w:t>
+      </w:r>
+      <w:r>
+        <w:rPr>
+          <w:noProof/>
+        </w:rPr>
+        <w:drawing>
+          <wp:inline distT="0" distB="0" distL="0" distR="0" wp14:anchorId="27A00B58" wp14:editId="373B5423">
+            <wp:extent cx="3196974" cy="1640840"/>
+            <wp:effectExtent l="0" t="0" r="3810" b="0"/>
+            <wp:docPr id="41" name="Picture 41" descr="Graphical user interface, text&#10;&#10;Description automatically generated with medium confidence"/>
+            <wp:cNvGraphicFramePr>
+              <a:graphicFrameLocks xmlns:a="http://schemas.openxmlformats.org/drawingml/2006/main" noChangeAspect="1"/>
+            </wp:cNvGraphicFramePr>
+            <a:graphic xmlns:a="http://schemas.openxmlformats.org/drawingml/2006/main">
+              <a:graphicData uri="http://schemas.openxmlformats.org/drawingml/2006/picture">
+                <pic:pic xmlns:pic="http://schemas.openxmlformats.org/drawingml/2006/picture">
+                  <pic:nvPicPr>
+                    <pic:cNvPr id="41" name="Picture 41" descr="Graphical user interface, text&#10;&#10;Description automatically generated with medium confidence"/>
+                    <pic:cNvPicPr/>
+                  </pic:nvPicPr>
+                  <pic:blipFill>
+                    <a:blip r:embed="rId44"/>
+                    <a:stretch>
+                      <a:fillRect/>
+                    </a:stretch>
+                  </pic:blipFill>
+                  <pic:spPr>
+                    <a:xfrm>
+                      <a:off x="0" y="0"/>
+                      <a:ext cx="3196974" cy="1640840"/>
+                    </a:xfrm>
+                    <a:prstGeom prst="rect">
+                      <a:avLst/>
+                    </a:prstGeom>
+                  </pic:spPr>
+                </pic:pic>
+              </a:graphicData>
+            </a:graphic>
+          </wp:inline>
+        </w:drawing>
+      </w:r>
+    </w:p>
+    <w:p>
+      <w:r>
+        <w:t xml:space="preserve">Hope this pattern can continue as we gradually increase the </w:t>
+      </w:r>
+      <w:proofErr w:type="spellStart"/>
+      <w:proofErr w:type="gramStart"/>
+      <w:r>
+        <w:t>mtry</w:t>
+      </w:r>
+      <w:proofErr w:type="spellEnd"/>
+      <w:proofErr w:type="gramEnd"/>
+      <w:r>
+        <w:t xml:space="preserve"> to 24. It seems that shale bedrock </w:t>
+      </w:r>
+      <w:proofErr w:type="gramStart"/>
+      <w:r>
+        <w:t>play</w:t>
+      </w:r>
+      <w:proofErr w:type="gramEnd"/>
+      <w:r>
+        <w:t xml:space="preserve"> an important role in the spatial variation of radon.</w:t>
+      </w:r>
+      <w:r>
+        <w:t xml:space="preserve"> However, the performance of (</w:t>
+      </w:r>
+      <w:proofErr w:type="spellStart"/>
+      <w:r>
+        <w:t>ntree</w:t>
+      </w:r>
+      <w:proofErr w:type="spellEnd"/>
+      <w:r>
+        <w:t xml:space="preserve">=100, </w:t>
+      </w:r>
+      <w:proofErr w:type="spellStart"/>
+      <w:r>
+        <w:t>mtry</w:t>
+      </w:r>
+      <w:proofErr w:type="spellEnd"/>
+      <w:r>
+        <w:t>=24) model is</w:t>
+      </w:r>
+    </w:p>
+    <w:p>
+      <w:pPr>
+        <w:jc w:val="center"/>
+      </w:pPr>
+      <w:r>
+        <w:rPr>
+          <w:noProof/>
+        </w:rPr>
+        <w:drawing>
+          <wp:inline distT="0" distB="0" distL="0" distR="0" wp14:anchorId="570E7DD8" wp14:editId="7A178D1E">
+            <wp:extent cx="2423160" cy="771316"/>
+            <wp:effectExtent l="0" t="0" r="0" b="0"/>
+            <wp:docPr id="42" name="Picture 42" descr="Text&#10;&#10;Description automatically generated"/>
+            <wp:cNvGraphicFramePr>
+              <a:graphicFrameLocks xmlns:a="http://schemas.openxmlformats.org/drawingml/2006/main" noChangeAspect="1"/>
+            </wp:cNvGraphicFramePr>
+            <a:graphic xmlns:a="http://schemas.openxmlformats.org/drawingml/2006/main">
+              <a:graphicData uri="http://schemas.openxmlformats.org/drawingml/2006/picture">
+                <pic:pic xmlns:pic="http://schemas.openxmlformats.org/drawingml/2006/picture">
+                  <pic:nvPicPr>
+                    <pic:cNvPr id="42" name="Picture 42" descr="Text&#10;&#10;Description automatically generated"/>
+                    <pic:cNvPicPr/>
+                  </pic:nvPicPr>
+                  <pic:blipFill>
+                    <a:blip r:embed="rId45"/>
+                    <a:stretch>
+                      <a:fillRect/>
+                    </a:stretch>
+                  </pic:blipFill>
+                  <pic:spPr>
+                    <a:xfrm>
+                      <a:off x="0" y="0"/>
+                      <a:ext cx="2434907" cy="775055"/>
+                    </a:xfrm>
+                    <a:prstGeom prst="rect">
+                      <a:avLst/>
+                    </a:prstGeom>
+                  </pic:spPr>
+                </pic:pic>
+              </a:graphicData>
+            </a:graphic>
+          </wp:inline>
+        </w:drawing>
+      </w:r>
+      <w:r>
+        <w:t xml:space="preserve">    </w:t>
+      </w:r>
+      <w:r>
+        <w:rPr>
+          <w:noProof/>
+        </w:rPr>
+        <w:drawing>
+          <wp:inline distT="0" distB="0" distL="0" distR="0" wp14:anchorId="5C108456" wp14:editId="748D9FE5">
+            <wp:extent cx="3282957" cy="1555897"/>
+            <wp:effectExtent l="0" t="0" r="0" b="6350"/>
+            <wp:docPr id="43" name="Picture 43" descr="Text&#10;&#10;Description automatically generated"/>
+            <wp:cNvGraphicFramePr>
+              <a:graphicFrameLocks xmlns:a="http://schemas.openxmlformats.org/drawingml/2006/main" noChangeAspect="1"/>
+            </wp:cNvGraphicFramePr>
+            <a:graphic xmlns:a="http://schemas.openxmlformats.org/drawingml/2006/main">
+              <a:graphicData uri="http://schemas.openxmlformats.org/drawingml/2006/picture">
+                <pic:pic xmlns:pic="http://schemas.openxmlformats.org/drawingml/2006/picture">
+                  <pic:nvPicPr>
+                    <pic:cNvPr id="43" name="Picture 43" descr="Text&#10;&#10;Description automatically generated"/>
+                    <pic:cNvPicPr/>
+                  </pic:nvPicPr>
+                  <pic:blipFill>
+                    <a:blip r:embed="rId46"/>
+                    <a:stretch>
+                      <a:fillRect/>
+                    </a:stretch>
+                  </pic:blipFill>
+                  <pic:spPr>
+                    <a:xfrm>
+                      <a:off x="0" y="0"/>
+                      <a:ext cx="3302491" cy="1565155"/>
+                    </a:xfrm>
+                    <a:prstGeom prst="rect">
+                      <a:avLst/>
+                    </a:prstGeom>
+                  </pic:spPr>
+                </pic:pic>
+              </a:graphicData>
+            </a:graphic>
+          </wp:inline>
+        </w:drawing>
+      </w:r>
+    </w:p>
+    <w:p>
+      <w:r>
+        <w:t xml:space="preserve">Only slightly better than the previous model, suggesting that adding </w:t>
+      </w:r>
+      <w:proofErr w:type="spellStart"/>
+      <w:r>
+        <w:t>mtry</w:t>
+      </w:r>
+      <w:proofErr w:type="spellEnd"/>
+      <w:r>
+        <w:t xml:space="preserve"> doesn’t contribute a lot if the </w:t>
+      </w:r>
+      <w:proofErr w:type="spellStart"/>
+      <w:r>
+        <w:t>ntree</w:t>
+      </w:r>
+      <w:proofErr w:type="spellEnd"/>
+      <w:r>
+        <w:t xml:space="preserve"> is not increased accordingly.</w:t>
+      </w:r>
+    </w:p>
+    <w:p>
+      <w:r>
+        <w:lastRenderedPageBreak/>
+        <w:t xml:space="preserve">When the </w:t>
+      </w:r>
+      <w:proofErr w:type="spellStart"/>
+      <w:r>
+        <w:t>ntree</w:t>
+      </w:r>
+      <w:proofErr w:type="spellEnd"/>
+      <w:r>
+        <w:t xml:space="preserve"> increases to 500, the performance of (</w:t>
+      </w:r>
+      <w:proofErr w:type="spellStart"/>
+      <w:r>
+        <w:t>ntree</w:t>
+      </w:r>
+      <w:proofErr w:type="spellEnd"/>
+      <w:r>
+        <w:t xml:space="preserve">=500, </w:t>
+      </w:r>
+      <w:proofErr w:type="spellStart"/>
+      <w:r>
+        <w:t>mtry</w:t>
+      </w:r>
+      <w:proofErr w:type="spellEnd"/>
+      <w:r>
+        <w:t>=12) is</w:t>
+      </w:r>
+    </w:p>
+    <w:p>
+      <w:r>
+        <w:rPr>
+          <w:noProof/>
+        </w:rPr>
+        <w:drawing>
+          <wp:inline distT="0" distB="0" distL="0" distR="0" wp14:anchorId="3992354F" wp14:editId="783C18E3">
+            <wp:extent cx="2644140" cy="907227"/>
+            <wp:effectExtent l="0" t="0" r="3810" b="7620"/>
+            <wp:docPr id="45" name="Picture 45" descr="Text&#10;&#10;Description automatically generated"/>
+            <wp:cNvGraphicFramePr>
+              <a:graphicFrameLocks xmlns:a="http://schemas.openxmlformats.org/drawingml/2006/main" noChangeAspect="1"/>
+            </wp:cNvGraphicFramePr>
+            <a:graphic xmlns:a="http://schemas.openxmlformats.org/drawingml/2006/main">
+              <a:graphicData uri="http://schemas.openxmlformats.org/drawingml/2006/picture">
+                <pic:pic xmlns:pic="http://schemas.openxmlformats.org/drawingml/2006/picture">
+                  <pic:nvPicPr>
+                    <pic:cNvPr id="45" name="Picture 45" descr="Text&#10;&#10;Description automatically generated"/>
+                    <pic:cNvPicPr/>
+                  </pic:nvPicPr>
+                  <pic:blipFill>
+                    <a:blip r:embed="rId47"/>
+                    <a:stretch>
+                      <a:fillRect/>
+                    </a:stretch>
+                  </pic:blipFill>
+                  <pic:spPr>
+                    <a:xfrm>
+                      <a:off x="0" y="0"/>
+                      <a:ext cx="2653844" cy="910557"/>
+                    </a:xfrm>
+                    <a:prstGeom prst="rect">
+                      <a:avLst/>
+                    </a:prstGeom>
+                  </pic:spPr>
+                </pic:pic>
+              </a:graphicData>
+            </a:graphic>
+          </wp:inline>
+        </w:drawing>
+      </w:r>
+    </w:p>
+    <w:p>
+      <w:r>
+        <w:t>Better than the (</w:t>
+      </w:r>
+      <w:proofErr w:type="spellStart"/>
+      <w:r>
+        <w:t>ntree</w:t>
+      </w:r>
+      <w:proofErr w:type="spellEnd"/>
+      <w:r>
+        <w:t xml:space="preserve">=100, </w:t>
+      </w:r>
+      <w:proofErr w:type="spellStart"/>
+      <w:r>
+        <w:t>mtry</w:t>
+      </w:r>
+      <w:proofErr w:type="spellEnd"/>
+      <w:r>
+        <w:t xml:space="preserve">=12) model, suggesting that both </w:t>
+      </w:r>
+      <w:proofErr w:type="spellStart"/>
+      <w:r>
+        <w:t>ntree</w:t>
+      </w:r>
+      <w:proofErr w:type="spellEnd"/>
+      <w:r>
+        <w:t xml:space="preserve"> and </w:t>
+      </w:r>
+      <w:proofErr w:type="spellStart"/>
+      <w:r>
+        <w:t>mtry</w:t>
+      </w:r>
+      <w:proofErr w:type="spellEnd"/>
+      <w:r>
+        <w:t xml:space="preserve"> should be increased. </w:t>
+      </w:r>
+      <w:r>
+        <w:t xml:space="preserve">By the way, all results reported originally by </w:t>
+      </w:r>
+      <w:proofErr w:type="gramStart"/>
+      <w:r>
+        <w:t>caret</w:t>
+      </w:r>
+      <w:proofErr w:type="gramEnd"/>
+      <w:r>
+        <w:t xml:space="preserve">/ranger are out-of-bag (OOB) performance. If I use the predict() function to make </w:t>
+      </w:r>
+      <w:proofErr w:type="gramStart"/>
+      <w:r>
+        <w:t>prediction</w:t>
+      </w:r>
+      <w:proofErr w:type="gramEnd"/>
+      <w:r>
+        <w:t xml:space="preserve"> on the training data, the R2 is generally much greater than the OOB R2.</w:t>
       </w:r>
     </w:p>
     <w:sectPr>

</xml_diff>